<commit_message>
Fixed typo in powerpoint exercises
</commit_message>
<xml_diff>
--- a/Courses/Computer-Modeling-and-IT/Computer-Modeling-and-IT-5-Class/32-Creating-a-Presentation-and-Formatting-Graphical-Objects/32-Creating-a-Presentation-and-Formatting-Graphical-Objects-Exercises.docx
+++ b/Courses/Computer-Modeling-and-IT/Computer-Modeling-and-IT-5-Class/32-Creating-a-Presentation-and-Formatting-Graphical-Objects/32-Creating-a-Presentation-and-Formatting-Graphical-Objects-Exercises.docx
@@ -1,6 +1,6 @@
 
 <file path=word/document.xml><?xml version="1.0" encoding="utf-8"?>
-<w:document xmlns:wpc="http://schemas.microsoft.com/office/word/2010/wordprocessingCanvas" xmlns:cx="http://schemas.microsoft.com/office/drawing/2014/chartex" xmlns:cx1="http://schemas.microsoft.com/office/drawing/2015/9/8/chartex" xmlns:mc="http://schemas.openxmlformats.org/markup-compatibility/2006" xmlns:o="urn:schemas-microsoft-com:office:office" xmlns:r="http://schemas.openxmlformats.org/officeDocument/2006/relationships" xmlns:m="http://schemas.openxmlformats.org/officeDocument/2006/math" xmlns:v="urn:schemas-microsoft-com:vml" xmlns:wp14="http://schemas.microsoft.com/office/word/2010/wordprocessingDrawing" xmlns:wp="http://schemas.openxmlformats.org/drawingml/2006/wordprocessingDrawing" xmlns:w10="urn:schemas-microsoft-com:office:word" xmlns:w="http://schemas.openxmlformats.org/wordprocessingml/2006/main" xmlns:w14="http://schemas.microsoft.com/office/word/2010/wordml" xmlns:w15="http://schemas.microsoft.com/office/word/2012/wordml" xmlns:w16se="http://schemas.microsoft.com/office/word/2015/wordml/symex" xmlns:wpg="http://schemas.microsoft.com/office/word/2010/wordprocessingGroup" xmlns:wpi="http://schemas.microsoft.com/office/word/2010/wordprocessingInk" xmlns:wne="http://schemas.microsoft.com/office/word/2006/wordml" xmlns:wps="http://schemas.microsoft.com/office/word/2010/wordprocessingShape" mc:Ignorable="w14 w15 w16se wp14">
+<w:document xmlns:wpc="http://schemas.microsoft.com/office/word/2010/wordprocessingCanvas" xmlns:cx="http://schemas.microsoft.com/office/drawing/2014/chartex" xmlns:cx1="http://schemas.microsoft.com/office/drawing/2015/9/8/chartex" xmlns:cx2="http://schemas.microsoft.com/office/drawing/2015/10/21/chartex" xmlns:cx3="http://schemas.microsoft.com/office/drawing/2016/5/9/chartex" xmlns:cx4="http://schemas.microsoft.com/office/drawing/2016/5/10/chartex" xmlns:cx5="http://schemas.microsoft.com/office/drawing/2016/5/11/chartex" xmlns:cx6="http://schemas.microsoft.com/office/drawing/2016/5/12/chartex" xmlns:cx7="http://schemas.microsoft.com/office/drawing/2016/5/13/chartex" xmlns:cx8="http://schemas.microsoft.com/office/drawing/2016/5/14/chartex" xmlns:mc="http://schemas.openxmlformats.org/markup-compatibility/2006" xmlns:aink="http://schemas.microsoft.com/office/drawing/2016/ink" xmlns:am3d="http://schemas.microsoft.com/office/drawing/2017/model3d" xmlns:o="urn:schemas-microsoft-com:office:office" xmlns:oel="http://schemas.microsoft.com/office/2019/extlst" xmlns:r="http://schemas.openxmlformats.org/officeDocument/2006/relationships" xmlns:m="http://schemas.openxmlformats.org/officeDocument/2006/math" xmlns:v="urn:schemas-microsoft-com:vml" xmlns:wp14="http://schemas.microsoft.com/office/word/2010/wordprocessingDrawing" xmlns:wp="http://schemas.openxmlformats.org/drawingml/2006/wordprocessingDrawing" xmlns:w10="urn:schemas-microsoft-com:office:word" xmlns:w="http://schemas.openxmlformats.org/wordprocessingml/2006/main" xmlns:w14="http://schemas.microsoft.com/office/word/2010/wordml" xmlns:w15="http://schemas.microsoft.com/office/word/2012/wordml" xmlns:w16cex="http://schemas.microsoft.com/office/word/2018/wordml/cex" xmlns:w16cid="http://schemas.microsoft.com/office/word/2016/wordml/cid" xmlns:w16="http://schemas.microsoft.com/office/word/2018/wordml" xmlns:w16sdtdh="http://schemas.microsoft.com/office/word/2020/wordml/sdtdatahash" xmlns:w16se="http://schemas.microsoft.com/office/word/2015/wordml/symex" xmlns:wpg="http://schemas.microsoft.com/office/word/2010/wordprocessingGroup" xmlns:wpi="http://schemas.microsoft.com/office/word/2010/wordprocessingInk" xmlns:wne="http://schemas.microsoft.com/office/word/2006/wordml" xmlns:wps="http://schemas.microsoft.com/office/word/2010/wordprocessingShape" mc:Ignorable="w14 w15 w16se w16cid w16 w16cex w16sdtdh wp14">
   <w:body>
     <w:p>
       <w:pPr>
@@ -81,7 +81,7 @@
             <v:path o:extrusionok="f" gradientshapeok="t" o:connecttype="rect"/>
             <o:lock v:ext="edit" aspectratio="t"/>
           </v:shapetype>
-          <v:shape id="_x0000_i1025" type="#_x0000_t75" style="width:81pt;height:36.75pt">
+          <v:shape id="_x0000_i1025" type="#_x0000_t75" alt="" style="width:80.85pt;height:36.5pt;mso-width-percent:0;mso-height-percent:0;mso-width-percent:0;mso-height-percent:0">
             <v:imagedata r:id="rId8" o:title="Status-Under-Development"/>
           </v:shape>
         </w:pict>
@@ -214,8 +214,6 @@
         </w:rPr>
         <w:t xml:space="preserve"> за създаване на презентация знаете?</w:t>
       </w:r>
-      <w:bookmarkStart w:id="0" w:name="_GoBack"/>
-      <w:bookmarkEnd w:id="0"/>
     </w:p>
     <w:p>
       <w:pPr>
@@ -278,7 +276,13 @@
         <w:rPr>
           <w:lang w:val="bg-BG"/>
         </w:rPr>
-        <w:t xml:space="preserve">Кажете </w:t>
+        <w:t>Избройте</w:t>
+      </w:r>
+      <w:r>
+        <w:rPr>
+          <w:lang w:val="bg-BG"/>
+        </w:rPr>
+        <w:t xml:space="preserve"> </w:t>
       </w:r>
       <w:r>
         <w:rPr>
@@ -462,7 +466,19 @@
         <w:rPr>
           <w:lang w:val="bg-BG"/>
         </w:rPr>
-        <w:t xml:space="preserve">" и в списък с точни да изброите </w:t>
+        <w:t>" и в списък с точ</w:t>
+      </w:r>
+      <w:r>
+        <w:rPr>
+          <w:lang w:val="bg-BG"/>
+        </w:rPr>
+        <w:t>к</w:t>
+      </w:r>
+      <w:r>
+        <w:rPr>
+          <w:lang w:val="bg-BG"/>
+        </w:rPr>
+        <w:t xml:space="preserve">и да изброите </w:t>
       </w:r>
       <w:r>
         <w:rPr>
@@ -533,7 +549,19 @@
         <w:rPr>
           <w:lang w:val="bg-BG"/>
         </w:rPr>
-        <w:t xml:space="preserve"> слънчевата система</w:t>
+        <w:t xml:space="preserve"> </w:t>
+      </w:r>
+      <w:r>
+        <w:rPr>
+          <w:lang w:val="bg-BG"/>
+        </w:rPr>
+        <w:t>С</w:t>
+      </w:r>
+      <w:r>
+        <w:rPr>
+          <w:lang w:val="bg-BG"/>
+        </w:rPr>
+        <w:t>лънчевата система</w:t>
       </w:r>
     </w:p>
     <w:p>
@@ -571,7 +599,19 @@
         <w:rPr>
           <w:lang w:val="bg-BG"/>
         </w:rPr>
-        <w:t xml:space="preserve"> на слънчевата система</w:t>
+        <w:t xml:space="preserve"> на </w:t>
+      </w:r>
+      <w:r>
+        <w:rPr>
+          <w:lang w:val="bg-BG"/>
+        </w:rPr>
+        <w:t>С</w:t>
+      </w:r>
+      <w:r>
+        <w:rPr>
+          <w:lang w:val="bg-BG"/>
+        </w:rPr>
+        <w:t>лънчевата система</w:t>
       </w:r>
     </w:p>
     <w:p>
@@ -634,7 +674,19 @@
         <w:rPr>
           <w:lang w:val="bg-BG"/>
         </w:rPr>
-        <w:t xml:space="preserve"> от слънчевата система</w:t>
+        <w:t xml:space="preserve"> от </w:t>
+      </w:r>
+      <w:r>
+        <w:rPr>
+          <w:lang w:val="bg-BG"/>
+        </w:rPr>
+        <w:t>С</w:t>
+      </w:r>
+      <w:r>
+        <w:rPr>
+          <w:lang w:val="bg-BG"/>
+        </w:rPr>
+        <w:t>лънчевата система</w:t>
       </w:r>
     </w:p>
     <w:p>
@@ -1042,7 +1094,7 @@
 </file>
 
 <file path=word/endnotes.xml><?xml version="1.0" encoding="utf-8"?>
-<w:endnotes xmlns:wpc="http://schemas.microsoft.com/office/word/2010/wordprocessingCanvas" xmlns:cx="http://schemas.microsoft.com/office/drawing/2014/chartex" xmlns:cx1="http://schemas.microsoft.com/office/drawing/2015/9/8/chartex" xmlns:mc="http://schemas.openxmlformats.org/markup-compatibility/2006" xmlns:o="urn:schemas-microsoft-com:office:office" xmlns:r="http://schemas.openxmlformats.org/officeDocument/2006/relationships" xmlns:m="http://schemas.openxmlformats.org/officeDocument/2006/math" xmlns:v="urn:schemas-microsoft-com:vml" xmlns:wp14="http://schemas.microsoft.com/office/word/2010/wordprocessingDrawing" xmlns:wp="http://schemas.openxmlformats.org/drawingml/2006/wordprocessingDrawing" xmlns:w10="urn:schemas-microsoft-com:office:word" xmlns:w="http://schemas.openxmlformats.org/wordprocessingml/2006/main" xmlns:w14="http://schemas.microsoft.com/office/word/2010/wordml" xmlns:w15="http://schemas.microsoft.com/office/word/2012/wordml" xmlns:w16se="http://schemas.microsoft.com/office/word/2015/wordml/symex" xmlns:wpg="http://schemas.microsoft.com/office/word/2010/wordprocessingGroup" xmlns:wpi="http://schemas.microsoft.com/office/word/2010/wordprocessingInk" xmlns:wne="http://schemas.microsoft.com/office/word/2006/wordml" xmlns:wps="http://schemas.microsoft.com/office/word/2010/wordprocessingShape" mc:Ignorable="w14 w15 w16se wp14">
+<w:endnotes xmlns:wpc="http://schemas.microsoft.com/office/word/2010/wordprocessingCanvas" xmlns:cx="http://schemas.microsoft.com/office/drawing/2014/chartex" xmlns:cx1="http://schemas.microsoft.com/office/drawing/2015/9/8/chartex" xmlns:cx2="http://schemas.microsoft.com/office/drawing/2015/10/21/chartex" xmlns:cx3="http://schemas.microsoft.com/office/drawing/2016/5/9/chartex" xmlns:cx4="http://schemas.microsoft.com/office/drawing/2016/5/10/chartex" xmlns:cx5="http://schemas.microsoft.com/office/drawing/2016/5/11/chartex" xmlns:cx6="http://schemas.microsoft.com/office/drawing/2016/5/12/chartex" xmlns:cx7="http://schemas.microsoft.com/office/drawing/2016/5/13/chartex" xmlns:cx8="http://schemas.microsoft.com/office/drawing/2016/5/14/chartex" xmlns:mc="http://schemas.openxmlformats.org/markup-compatibility/2006" xmlns:aink="http://schemas.microsoft.com/office/drawing/2016/ink" xmlns:am3d="http://schemas.microsoft.com/office/drawing/2017/model3d" xmlns:o="urn:schemas-microsoft-com:office:office" xmlns:oel="http://schemas.microsoft.com/office/2019/extlst" xmlns:r="http://schemas.openxmlformats.org/officeDocument/2006/relationships" xmlns:m="http://schemas.openxmlformats.org/officeDocument/2006/math" xmlns:v="urn:schemas-microsoft-com:vml" xmlns:wp14="http://schemas.microsoft.com/office/word/2010/wordprocessingDrawing" xmlns:wp="http://schemas.openxmlformats.org/drawingml/2006/wordprocessingDrawing" xmlns:w10="urn:schemas-microsoft-com:office:word" xmlns:w="http://schemas.openxmlformats.org/wordprocessingml/2006/main" xmlns:w14="http://schemas.microsoft.com/office/word/2010/wordml" xmlns:w15="http://schemas.microsoft.com/office/word/2012/wordml" xmlns:w16cex="http://schemas.microsoft.com/office/word/2018/wordml/cex" xmlns:w16cid="http://schemas.microsoft.com/office/word/2016/wordml/cid" xmlns:w16="http://schemas.microsoft.com/office/word/2018/wordml" xmlns:w16sdtdh="http://schemas.microsoft.com/office/word/2020/wordml/sdtdatahash" xmlns:w16se="http://schemas.microsoft.com/office/word/2015/wordml/symex" xmlns:wpg="http://schemas.microsoft.com/office/word/2010/wordprocessingGroup" xmlns:wpi="http://schemas.microsoft.com/office/word/2010/wordprocessingInk" xmlns:wne="http://schemas.microsoft.com/office/word/2006/wordml" xmlns:wps="http://schemas.microsoft.com/office/word/2010/wordprocessingShape" mc:Ignorable="w14 w15 w16se w16cid w16 w16cex w16sdtdh wp14">
   <w:endnote w:type="separator" w:id="-1">
     <w:p>
       <w:pPr>
@@ -1067,7 +1119,7 @@
 </file>
 
 <file path=word/footnotes.xml><?xml version="1.0" encoding="utf-8"?>
-<w:footnotes xmlns:wpc="http://schemas.microsoft.com/office/word/2010/wordprocessingCanvas" xmlns:cx="http://schemas.microsoft.com/office/drawing/2014/chartex" xmlns:cx1="http://schemas.microsoft.com/office/drawing/2015/9/8/chartex" xmlns:mc="http://schemas.openxmlformats.org/markup-compatibility/2006" xmlns:o="urn:schemas-microsoft-com:office:office" xmlns:r="http://schemas.openxmlformats.org/officeDocument/2006/relationships" xmlns:m="http://schemas.openxmlformats.org/officeDocument/2006/math" xmlns:v="urn:schemas-microsoft-com:vml" xmlns:wp14="http://schemas.microsoft.com/office/word/2010/wordprocessingDrawing" xmlns:wp="http://schemas.openxmlformats.org/drawingml/2006/wordprocessingDrawing" xmlns:w10="urn:schemas-microsoft-com:office:word" xmlns:w="http://schemas.openxmlformats.org/wordprocessingml/2006/main" xmlns:w14="http://schemas.microsoft.com/office/word/2010/wordml" xmlns:w15="http://schemas.microsoft.com/office/word/2012/wordml" xmlns:w16se="http://schemas.microsoft.com/office/word/2015/wordml/symex" xmlns:wpg="http://schemas.microsoft.com/office/word/2010/wordprocessingGroup" xmlns:wpi="http://schemas.microsoft.com/office/word/2010/wordprocessingInk" xmlns:wne="http://schemas.microsoft.com/office/word/2006/wordml" xmlns:wps="http://schemas.microsoft.com/office/word/2010/wordprocessingShape" mc:Ignorable="w14 w15 w16se wp14">
+<w:footnotes xmlns:wpc="http://schemas.microsoft.com/office/word/2010/wordprocessingCanvas" xmlns:cx="http://schemas.microsoft.com/office/drawing/2014/chartex" xmlns:cx1="http://schemas.microsoft.com/office/drawing/2015/9/8/chartex" xmlns:cx2="http://schemas.microsoft.com/office/drawing/2015/10/21/chartex" xmlns:cx3="http://schemas.microsoft.com/office/drawing/2016/5/9/chartex" xmlns:cx4="http://schemas.microsoft.com/office/drawing/2016/5/10/chartex" xmlns:cx5="http://schemas.microsoft.com/office/drawing/2016/5/11/chartex" xmlns:cx6="http://schemas.microsoft.com/office/drawing/2016/5/12/chartex" xmlns:cx7="http://schemas.microsoft.com/office/drawing/2016/5/13/chartex" xmlns:cx8="http://schemas.microsoft.com/office/drawing/2016/5/14/chartex" xmlns:mc="http://schemas.openxmlformats.org/markup-compatibility/2006" xmlns:aink="http://schemas.microsoft.com/office/drawing/2016/ink" xmlns:am3d="http://schemas.microsoft.com/office/drawing/2017/model3d" xmlns:o="urn:schemas-microsoft-com:office:office" xmlns:oel="http://schemas.microsoft.com/office/2019/extlst" xmlns:r="http://schemas.openxmlformats.org/officeDocument/2006/relationships" xmlns:m="http://schemas.openxmlformats.org/officeDocument/2006/math" xmlns:v="urn:schemas-microsoft-com:vml" xmlns:wp14="http://schemas.microsoft.com/office/word/2010/wordprocessingDrawing" xmlns:wp="http://schemas.openxmlformats.org/drawingml/2006/wordprocessingDrawing" xmlns:w10="urn:schemas-microsoft-com:office:word" xmlns:w="http://schemas.openxmlformats.org/wordprocessingml/2006/main" xmlns:w14="http://schemas.microsoft.com/office/word/2010/wordml" xmlns:w15="http://schemas.microsoft.com/office/word/2012/wordml" xmlns:w16cex="http://schemas.microsoft.com/office/word/2018/wordml/cex" xmlns:w16cid="http://schemas.microsoft.com/office/word/2016/wordml/cid" xmlns:w16="http://schemas.microsoft.com/office/word/2018/wordml" xmlns:w16sdtdh="http://schemas.microsoft.com/office/word/2020/wordml/sdtdatahash" xmlns:w16se="http://schemas.microsoft.com/office/word/2015/wordml/symex" xmlns:wpg="http://schemas.microsoft.com/office/word/2010/wordprocessingGroup" xmlns:wpi="http://schemas.microsoft.com/office/word/2010/wordprocessingInk" xmlns:wne="http://schemas.microsoft.com/office/word/2006/wordml" xmlns:wps="http://schemas.microsoft.com/office/word/2010/wordprocessingShape" mc:Ignorable="w14 w15 w16se w16cid w16 w16cex w16sdtdh wp14">
   <w:footnote w:type="separator" w:id="-1">
     <w:p>
       <w:pPr>
@@ -1092,7 +1144,7 @@
 </file>
 
 <file path=word/numbering.xml><?xml version="1.0" encoding="utf-8"?>
-<w:numbering xmlns:wpc="http://schemas.microsoft.com/office/word/2010/wordprocessingCanvas" xmlns:cx="http://schemas.microsoft.com/office/drawing/2014/chartex" xmlns:cx1="http://schemas.microsoft.com/office/drawing/2015/9/8/chartex" xmlns:mc="http://schemas.openxmlformats.org/markup-compatibility/2006" xmlns:o="urn:schemas-microsoft-com:office:office" xmlns:r="http://schemas.openxmlformats.org/officeDocument/2006/relationships" xmlns:m="http://schemas.openxmlformats.org/officeDocument/2006/math" xmlns:v="urn:schemas-microsoft-com:vml" xmlns:wp14="http://schemas.microsoft.com/office/word/2010/wordprocessingDrawing" xmlns:wp="http://schemas.openxmlformats.org/drawingml/2006/wordprocessingDrawing" xmlns:w10="urn:schemas-microsoft-com:office:word" xmlns:w="http://schemas.openxmlformats.org/wordprocessingml/2006/main" xmlns:w14="http://schemas.microsoft.com/office/word/2010/wordml" xmlns:w15="http://schemas.microsoft.com/office/word/2012/wordml" xmlns:w16se="http://schemas.microsoft.com/office/word/2015/wordml/symex" xmlns:wpg="http://schemas.microsoft.com/office/word/2010/wordprocessingGroup" xmlns:wpi="http://schemas.microsoft.com/office/word/2010/wordprocessingInk" xmlns:wne="http://schemas.microsoft.com/office/word/2006/wordml" xmlns:wps="http://schemas.microsoft.com/office/word/2010/wordprocessingShape" mc:Ignorable="w14 w15 w16se wp14">
+<w:numbering xmlns:wpc="http://schemas.microsoft.com/office/word/2010/wordprocessingCanvas" xmlns:cx="http://schemas.microsoft.com/office/drawing/2014/chartex" xmlns:cx1="http://schemas.microsoft.com/office/drawing/2015/9/8/chartex" xmlns:cx2="http://schemas.microsoft.com/office/drawing/2015/10/21/chartex" xmlns:cx3="http://schemas.microsoft.com/office/drawing/2016/5/9/chartex" xmlns:cx4="http://schemas.microsoft.com/office/drawing/2016/5/10/chartex" xmlns:cx5="http://schemas.microsoft.com/office/drawing/2016/5/11/chartex" xmlns:cx6="http://schemas.microsoft.com/office/drawing/2016/5/12/chartex" xmlns:cx7="http://schemas.microsoft.com/office/drawing/2016/5/13/chartex" xmlns:cx8="http://schemas.microsoft.com/office/drawing/2016/5/14/chartex" xmlns:mc="http://schemas.openxmlformats.org/markup-compatibility/2006" xmlns:aink="http://schemas.microsoft.com/office/drawing/2016/ink" xmlns:am3d="http://schemas.microsoft.com/office/drawing/2017/model3d" xmlns:o="urn:schemas-microsoft-com:office:office" xmlns:oel="http://schemas.microsoft.com/office/2019/extlst" xmlns:r="http://schemas.openxmlformats.org/officeDocument/2006/relationships" xmlns:m="http://schemas.openxmlformats.org/officeDocument/2006/math" xmlns:v="urn:schemas-microsoft-com:vml" xmlns:wp14="http://schemas.microsoft.com/office/word/2010/wordprocessingDrawing" xmlns:wp="http://schemas.openxmlformats.org/drawingml/2006/wordprocessingDrawing" xmlns:w10="urn:schemas-microsoft-com:office:word" xmlns:w="http://schemas.openxmlformats.org/wordprocessingml/2006/main" xmlns:w14="http://schemas.microsoft.com/office/word/2010/wordml" xmlns:w15="http://schemas.microsoft.com/office/word/2012/wordml" xmlns:w16cex="http://schemas.microsoft.com/office/word/2018/wordml/cex" xmlns:w16cid="http://schemas.microsoft.com/office/word/2016/wordml/cid" xmlns:w16="http://schemas.microsoft.com/office/word/2018/wordml" xmlns:w16sdtdh="http://schemas.microsoft.com/office/word/2020/wordml/sdtdatahash" xmlns:w16se="http://schemas.microsoft.com/office/word/2015/wordml/symex" xmlns:wpg="http://schemas.microsoft.com/office/word/2010/wordprocessingGroup" xmlns:wpi="http://schemas.microsoft.com/office/word/2010/wordprocessingInk" xmlns:wne="http://schemas.microsoft.com/office/word/2006/wordml" xmlns:wps="http://schemas.microsoft.com/office/word/2010/wordprocessingShape" mc:Ignorable="w14 w15 w16se w16cid w16 w16cex w16sdtdh wp14">
   <w:abstractNum w:abstractNumId="0" w15:restartNumberingAfterBreak="0">
     <w:nsid w:val="06790D01"/>
     <w:multiLevelType w:val="hybridMultilevel"/>
@@ -1495,16 +1547,16 @@
       </w:pPr>
     </w:lvl>
   </w:abstractNum>
-  <w:num w:numId="1">
+  <w:num w:numId="1" w16cid:durableId="911810819">
     <w:abstractNumId w:val="1"/>
   </w:num>
-  <w:num w:numId="2">
+  <w:num w:numId="2" w16cid:durableId="46030982">
     <w:abstractNumId w:val="3"/>
   </w:num>
-  <w:num w:numId="3">
+  <w:num w:numId="3" w16cid:durableId="436413760">
     <w:abstractNumId w:val="0"/>
   </w:num>
-  <w:num w:numId="4">
+  <w:num w:numId="4" w16cid:durableId="1927375209">
     <w:abstractNumId w:val="2"/>
   </w:num>
   <w:numIdMacAtCleanup w:val="4"/>
@@ -1512,7 +1564,7 @@
 </file>
 
 <file path=word/styles.xml><?xml version="1.0" encoding="utf-8"?>
-<w:styles xmlns:mc="http://schemas.openxmlformats.org/markup-compatibility/2006" xmlns:r="http://schemas.openxmlformats.org/officeDocument/2006/relationships" xmlns:w="http://schemas.openxmlformats.org/wordprocessingml/2006/main" xmlns:w14="http://schemas.microsoft.com/office/word/2010/wordml" xmlns:w15="http://schemas.microsoft.com/office/word/2012/wordml" xmlns:w16se="http://schemas.microsoft.com/office/word/2015/wordml/symex" mc:Ignorable="w14 w15 w16se">
+<w:styles xmlns:mc="http://schemas.openxmlformats.org/markup-compatibility/2006" xmlns:r="http://schemas.openxmlformats.org/officeDocument/2006/relationships" xmlns:w="http://schemas.openxmlformats.org/wordprocessingml/2006/main" xmlns:w14="http://schemas.microsoft.com/office/word/2010/wordml" xmlns:w15="http://schemas.microsoft.com/office/word/2012/wordml" xmlns:w16cex="http://schemas.microsoft.com/office/word/2018/wordml/cex" xmlns:w16cid="http://schemas.microsoft.com/office/word/2016/wordml/cid" xmlns:w16="http://schemas.microsoft.com/office/word/2018/wordml" xmlns:w16sdtdh="http://schemas.microsoft.com/office/word/2020/wordml/sdtdatahash" xmlns:w16se="http://schemas.microsoft.com/office/word/2015/wordml/symex" mc:Ignorable="w14 w15 w16se w16cid w16 w16cex w16sdtdh">
   <w:docDefaults>
     <w:rPrDefault>
       <w:rPr>
@@ -1528,7 +1580,7 @@
       </w:pPr>
     </w:pPrDefault>
   </w:docDefaults>
-  <w:latentStyles w:defLockedState="0" w:defUIPriority="99" w:defSemiHidden="0" w:defUnhideWhenUsed="0" w:defQFormat="0" w:count="371">
+  <w:latentStyles w:defLockedState="0" w:defUIPriority="99" w:defSemiHidden="0" w:defUnhideWhenUsed="0" w:defQFormat="0" w:count="376">
     <w:lsdException w:name="Normal" w:uiPriority="0" w:qFormat="1"/>
     <w:lsdException w:name="heading 1" w:uiPriority="9" w:qFormat="1"/>
     <w:lsdException w:name="heading 2" w:semiHidden="1" w:uiPriority="9" w:unhideWhenUsed="1" w:qFormat="1"/>
@@ -1900,6 +1952,11 @@
     <w:lsdException w:name="List Table 5 Dark Accent 6" w:uiPriority="50"/>
     <w:lsdException w:name="List Table 6 Colorful Accent 6" w:uiPriority="51"/>
     <w:lsdException w:name="List Table 7 Colorful Accent 6" w:uiPriority="52"/>
+    <w:lsdException w:name="Mention" w:semiHidden="1" w:unhideWhenUsed="1"/>
+    <w:lsdException w:name="Smart Hyperlink" w:semiHidden="1" w:unhideWhenUsed="1"/>
+    <w:lsdException w:name="Hashtag" w:semiHidden="1" w:unhideWhenUsed="1"/>
+    <w:lsdException w:name="Unresolved Mention" w:semiHidden="1" w:unhideWhenUsed="1"/>
+    <w:lsdException w:name="Smart Link" w:semiHidden="1" w:unhideWhenUsed="1"/>
   </w:latentStyles>
   <w:style w:type="paragraph" w:default="1" w:styleId="Normal">
     <w:name w:val="Normal"/>
@@ -2338,8 +2395,8 @@
       <w:u w:val="single"/>
     </w:rPr>
   </w:style>
-  <w:style w:type="character" w:customStyle="1" w:styleId="UnresolvedMention">
-    <w:name w:val="Unresolved Mention"/>
+  <w:style w:type="character" w:customStyle="1" w:styleId="UnresolvedMention1">
+    <w:name w:val="Unresolved Mention1"/>
     <w:basedOn w:val="DefaultParagraphFont"/>
     <w:uiPriority w:val="99"/>
     <w:semiHidden/>

</xml_diff>